<commit_message>
Changes I made last night and pushed, but must have forgotten to add the document
</commit_message>
<xml_diff>
--- a/documents/UAT Test Scripts/UAT Tests for LCAM/Beau/UAT Use Case 13 - Log In - successful admin.docx
+++ b/documents/UAT Test Scripts/UAT Tests for LCAM/Beau/UAT Use Case 13 - Log In - successful admin.docx
@@ -2363,13 +2363,7 @@
         <w:spacing w:before="0" w:after="0"/>
       </w:pPr>
       <w:r>
-        <w:t>Picture of the initial login page the user is given on connection to the Pharmacy Error Tracker (PET) web application</w:t>
-      </w:r>
-      <w:r>
-        <w:t xml:space="preserve"> with the username and password entered</w:t>
-      </w:r>
-      <w:r>
-        <w:t>.</w:t>
+        <w:t>Picture of the initial login page the user is given on connection to the Pharmacy Error Tracker (PET) web application with the username and password entered.</w:t>
       </w:r>
     </w:p>
     <w:p>
@@ -2459,25 +2453,246 @@
           </wp:inline>
         </w:drawing>
       </w:r>
+    </w:p>
+    <w:p>
+      <w:pPr>
+        <w:pStyle w:val="bp"/>
+        <w:spacing w:before="0" w:after="0"/>
+      </w:pPr>
+      <w:r>
+        <w:t>Picture of the Error form being displayed after successful login, the extra buttons for the administrator are displayed at the top of the screen also.</w:t>
+      </w:r>
+    </w:p>
+    <w:p>
+      <w:pPr>
+        <w:pStyle w:val="bp"/>
+        <w:spacing w:before="0" w:after="0"/>
+      </w:pPr>
+      <w:r>
+        <w:rPr>
+          <w:noProof/>
+        </w:rPr>
+        <w:lastRenderedPageBreak/>
+        <w:drawing>
+          <wp:inline distT="0" distB="0" distL="0" distR="0" wp14:anchorId="4E290017" wp14:editId="2A8ED311">
+            <wp:extent cx="8229600" cy="5314315"/>
+            <wp:effectExtent l="0" t="0" r="0" b="635"/>
+            <wp:docPr id="4" name="Picture 4"/>
+            <wp:cNvGraphicFramePr>
+              <a:graphicFrameLocks xmlns:a="http://schemas.openxmlformats.org/drawingml/2006/main" noChangeAspect="1"/>
+            </wp:cNvGraphicFramePr>
+            <a:graphic xmlns:a="http://schemas.openxmlformats.org/drawingml/2006/main">
+              <a:graphicData uri="http://schemas.openxmlformats.org/drawingml/2006/picture">
+                <pic:pic xmlns:pic="http://schemas.openxmlformats.org/drawingml/2006/picture">
+                  <pic:nvPicPr>
+                    <pic:cNvPr id="1" name=""/>
+                    <pic:cNvPicPr/>
+                  </pic:nvPicPr>
+                  <pic:blipFill>
+                    <a:blip r:embed="rId14"/>
+                    <a:stretch>
+                      <a:fillRect/>
+                    </a:stretch>
+                  </pic:blipFill>
+                  <pic:spPr>
+                    <a:xfrm>
+                      <a:off x="0" y="0"/>
+                      <a:ext cx="8229600" cy="5314315"/>
+                    </a:xfrm>
+                    <a:prstGeom prst="rect">
+                      <a:avLst/>
+                    </a:prstGeom>
+                  </pic:spPr>
+                </pic:pic>
+              </a:graphicData>
+            </a:graphic>
+          </wp:inline>
+        </w:drawing>
+      </w:r>
+    </w:p>
+    <w:p>
+      <w:pPr>
+        <w:pStyle w:val="bp"/>
+        <w:spacing w:before="0" w:after="0"/>
+      </w:pPr>
+    </w:p>
+    <w:p>
+      <w:pPr>
+        <w:pStyle w:val="bp"/>
+        <w:spacing w:before="0" w:after="0"/>
+      </w:pPr>
+      <w:r>
+        <w:t>Metabase screen is presented after clicking on the Report button on the previous screen.</w:t>
+      </w:r>
+    </w:p>
+    <w:p>
+      <w:pPr>
+        <w:pStyle w:val="bp"/>
+        <w:spacing w:before="0" w:after="0"/>
+      </w:pPr>
+    </w:p>
+    <w:p>
+      <w:pPr>
+        <w:pStyle w:val="bp"/>
+        <w:spacing w:before="0" w:after="0"/>
+      </w:pPr>
+      <w:r>
+        <w:rPr>
+          <w:noProof/>
+        </w:rPr>
+        <w:lastRenderedPageBreak/>
+        <w:drawing>
+          <wp:inline distT="0" distB="0" distL="0" distR="0" wp14:anchorId="363EE4BC" wp14:editId="567968E2">
+            <wp:extent cx="8229600" cy="5312410"/>
+            <wp:effectExtent l="0" t="0" r="0" b="2540"/>
+            <wp:docPr id="5" name="Picture 5"/>
+            <wp:cNvGraphicFramePr>
+              <a:graphicFrameLocks xmlns:a="http://schemas.openxmlformats.org/drawingml/2006/main" noChangeAspect="1"/>
+            </wp:cNvGraphicFramePr>
+            <a:graphic xmlns:a="http://schemas.openxmlformats.org/drawingml/2006/main">
+              <a:graphicData uri="http://schemas.openxmlformats.org/drawingml/2006/picture">
+                <pic:pic xmlns:pic="http://schemas.openxmlformats.org/drawingml/2006/picture">
+                  <pic:nvPicPr>
+                    <pic:cNvPr id="1" name=""/>
+                    <pic:cNvPicPr/>
+                  </pic:nvPicPr>
+                  <pic:blipFill>
+                    <a:blip r:embed="rId15"/>
+                    <a:stretch>
+                      <a:fillRect/>
+                    </a:stretch>
+                  </pic:blipFill>
+                  <pic:spPr>
+                    <a:xfrm>
+                      <a:off x="0" y="0"/>
+                      <a:ext cx="8229600" cy="5312410"/>
+                    </a:xfrm>
+                    <a:prstGeom prst="rect">
+                      <a:avLst/>
+                    </a:prstGeom>
+                  </pic:spPr>
+                </pic:pic>
+              </a:graphicData>
+            </a:graphic>
+          </wp:inline>
+        </w:drawing>
+      </w:r>
+    </w:p>
+    <w:p/>
+    <w:p>
+      <w:r>
+        <w:t>Username and password entered into the Metabase page.</w:t>
+      </w:r>
+    </w:p>
+    <w:p/>
+    <w:p>
+      <w:r>
+        <w:rPr>
+          <w:noProof/>
+        </w:rPr>
+        <w:lastRenderedPageBreak/>
+        <w:drawing>
+          <wp:inline distT="0" distB="0" distL="0" distR="0" wp14:anchorId="57BEED6D" wp14:editId="02BF924E">
+            <wp:extent cx="8229600" cy="5358130"/>
+            <wp:effectExtent l="0" t="0" r="0" b="0"/>
+            <wp:docPr id="6" name="Picture 6"/>
+            <wp:cNvGraphicFramePr>
+              <a:graphicFrameLocks xmlns:a="http://schemas.openxmlformats.org/drawingml/2006/main" noChangeAspect="1"/>
+            </wp:cNvGraphicFramePr>
+            <a:graphic xmlns:a="http://schemas.openxmlformats.org/drawingml/2006/main">
+              <a:graphicData uri="http://schemas.openxmlformats.org/drawingml/2006/picture">
+                <pic:pic xmlns:pic="http://schemas.openxmlformats.org/drawingml/2006/picture">
+                  <pic:nvPicPr>
+                    <pic:cNvPr id="1" name=""/>
+                    <pic:cNvPicPr/>
+                  </pic:nvPicPr>
+                  <pic:blipFill>
+                    <a:blip r:embed="rId16"/>
+                    <a:stretch>
+                      <a:fillRect/>
+                    </a:stretch>
+                  </pic:blipFill>
+                  <pic:spPr>
+                    <a:xfrm>
+                      <a:off x="0" y="0"/>
+                      <a:ext cx="8229600" cy="5358130"/>
+                    </a:xfrm>
+                    <a:prstGeom prst="rect">
+                      <a:avLst/>
+                    </a:prstGeom>
+                  </pic:spPr>
+                </pic:pic>
+              </a:graphicData>
+            </a:graphic>
+          </wp:inline>
+        </w:drawing>
+      </w:r>
+    </w:p>
+    <w:p/>
+    <w:p>
+      <w:r>
+        <w:t xml:space="preserve">Successful login to the Metabase application as </w:t>
+      </w:r>
+      <w:hyperlink r:id="rId17" w:history="1">
+        <w:r>
+          <w:rPr>
+            <w:rStyle w:val="Hyperlink"/>
+          </w:rPr>
+          <w:t>pharmacon@gmail.com</w:t>
+        </w:r>
+      </w:hyperlink>
+    </w:p>
+    <w:p>
+      <w:r>
+        <w:rPr>
+          <w:noProof/>
+        </w:rPr>
+        <w:lastRenderedPageBreak/>
+        <w:drawing>
+          <wp:inline distT="0" distB="0" distL="0" distR="0" wp14:anchorId="2EC28506" wp14:editId="2E34C4F0">
+            <wp:extent cx="8229600" cy="5220335"/>
+            <wp:effectExtent l="0" t="0" r="0" b="0"/>
+            <wp:docPr id="7" name="Picture 7"/>
+            <wp:cNvGraphicFramePr>
+              <a:graphicFrameLocks xmlns:a="http://schemas.openxmlformats.org/drawingml/2006/main" noChangeAspect="1"/>
+            </wp:cNvGraphicFramePr>
+            <a:graphic xmlns:a="http://schemas.openxmlformats.org/drawingml/2006/main">
+              <a:graphicData uri="http://schemas.openxmlformats.org/drawingml/2006/picture">
+                <pic:pic xmlns:pic="http://schemas.openxmlformats.org/drawingml/2006/picture">
+                  <pic:nvPicPr>
+                    <pic:cNvPr id="1" name=""/>
+                    <pic:cNvPicPr/>
+                  </pic:nvPicPr>
+                  <pic:blipFill>
+                    <a:blip r:embed="rId18"/>
+                    <a:stretch>
+                      <a:fillRect/>
+                    </a:stretch>
+                  </pic:blipFill>
+                  <pic:spPr>
+                    <a:xfrm>
+                      <a:off x="0" y="0"/>
+                      <a:ext cx="8229600" cy="5220335"/>
+                    </a:xfrm>
+                    <a:prstGeom prst="rect">
+                      <a:avLst/>
+                    </a:prstGeom>
+                  </pic:spPr>
+                </pic:pic>
+              </a:graphicData>
+            </a:graphic>
+          </wp:inline>
+        </w:drawing>
+      </w:r>
+    </w:p>
+    <w:p/>
+    <w:p>
+      <w:r>
+        <w:t>Dashboard shown with a list of medications in the Pharmacy Error Tracker application.</w:t>
+      </w:r>
       <w:bookmarkStart w:id="1" w:name="_GoBack"/>
       <w:bookmarkEnd w:id="1"/>
     </w:p>
-    <w:p>
-      <w:pPr>
-        <w:pStyle w:val="bp"/>
-        <w:spacing w:before="0" w:after="0"/>
-      </w:pPr>
-      <w:r>
-        <w:t xml:space="preserve">Picture of the </w:t>
-      </w:r>
-      <w:r>
-        <w:t>Error form being displayed after successful login, the extra buttons for the administrator are displayed at the top of the screen also</w:t>
-      </w:r>
-      <w:r>
-        <w:t>.</w:t>
-      </w:r>
-    </w:p>
-    <w:p/>
     <w:sectPr>
       <w:pgSz w:w="15840" w:h="12240" w:orient="landscape" w:code="1"/>
       <w:pgMar w:top="1440" w:right="1440" w:bottom="1440" w:left="1440" w:header="720" w:footer="720" w:gutter="0"/>
@@ -2581,7 +2796,7 @@
         <w:rStyle w:val="PageNumber"/>
         <w:noProof/>
       </w:rPr>
-      <w:t>6</w:t>
+      <w:t>8</w:t>
     </w:r>
     <w:r>
       <w:rPr>
@@ -2618,7 +2833,7 @@
         <w:rStyle w:val="PageNumber"/>
         <w:noProof/>
       </w:rPr>
-      <w:t>6</w:t>
+      <w:t>9</w:t>
     </w:r>
     <w:r>
       <w:rPr>
@@ -7074,7 +7289,7 @@
 </file>
 
 <file path=customXml/itemProps1.xml><?xml version="1.0" encoding="utf-8"?>
-<ds:datastoreItem xmlns:ds="http://schemas.openxmlformats.org/officeDocument/2006/customXml" ds:itemID="{F6616B60-8F55-458F-9E98-095D45329ED6}">
+<ds:datastoreItem xmlns:ds="http://schemas.openxmlformats.org/officeDocument/2006/customXml" ds:itemID="{87BB9A51-BD8A-4F68-B911-2A480163EB02}">
   <ds:schemaRefs>
     <ds:schemaRef ds:uri="http://schemas.openxmlformats.org/officeDocument/2006/bibliography"/>
   </ds:schemaRefs>

</xml_diff>